<commit_message>
Updated Project Build information, updated Design Document
</commit_message>
<xml_diff>
--- a/Documents/CTS Relay Scheduler Design Document.docx
+++ b/Documents/CTS Relay Scheduler Design Document.docx
@@ -396,7 +396,21 @@
           <w:sz w:val="24"/>
           <w:szCs w:val="24"/>
         </w:rPr>
-        <w:t>Users can force a relay on and it will ignore the schedule</w:t>
+        <w:t xml:space="preserve">Users can force a relay on </w:t>
+      </w:r>
+      <w:r>
+        <w:rPr>
+          <w:sz w:val="24"/>
+          <w:szCs w:val="24"/>
+        </w:rPr>
+        <w:t xml:space="preserve">or off </w:t>
+      </w:r>
+      <w:r>
+        <w:rPr>
+          <w:sz w:val="24"/>
+          <w:szCs w:val="24"/>
+        </w:rPr>
+        <w:t>and it will ignore the schedule</w:t>
       </w:r>
     </w:p>
     <w:p>
@@ -555,24 +569,675 @@
           <w:szCs w:val="24"/>
         </w:rPr>
       </w:pPr>
-    </w:p>
-    <w:p>
-      <w:pPr>
-        <w:spacing w:after="0" w:line="240" w:lineRule="auto"/>
-        <w:rPr>
-          <w:sz w:val="24"/>
-          <w:szCs w:val="24"/>
-        </w:rPr>
-      </w:pPr>
-    </w:p>
-    <w:p>
-      <w:pPr>
-        <w:spacing w:after="0" w:line="240" w:lineRule="auto"/>
-        <w:rPr>
-          <w:sz w:val="24"/>
-          <w:szCs w:val="24"/>
-        </w:rPr>
-      </w:pPr>
+      <w:r>
+        <w:rPr>
+          <w:sz w:val="24"/>
+          <w:szCs w:val="24"/>
+        </w:rPr>
+        <w:t xml:space="preserve">This program will consist of two </w:t>
+      </w:r>
+      <w:r>
+        <w:rPr>
+          <w:sz w:val="24"/>
+          <w:szCs w:val="24"/>
+        </w:rPr>
+        <w:t>forms, a primary form for the device and a form for configuring the schedules of the relays. The program will provide users with the ability to force individual relays on, off, or to follow the schedule, as well as have feedback that indicates each relay’s current state.</w:t>
+      </w:r>
+    </w:p>
+    <w:p>
+      <w:pPr>
+        <w:spacing w:after="0" w:line="240" w:lineRule="auto"/>
+        <w:rPr>
+          <w:sz w:val="24"/>
+          <w:szCs w:val="24"/>
+        </w:rPr>
+      </w:pPr>
+    </w:p>
+    <w:p>
+      <w:pPr>
+        <w:spacing w:after="0" w:line="240" w:lineRule="auto"/>
+        <w:rPr>
+          <w:sz w:val="24"/>
+          <w:szCs w:val="24"/>
+        </w:rPr>
+      </w:pPr>
+      <w:r>
+        <w:rPr>
+          <w:sz w:val="24"/>
+          <w:szCs w:val="24"/>
+        </w:rPr>
+        <w:t xml:space="preserve">The primary form will display the device address, the four relays for the device, and the state of each. It will also have options for forcing each relay on and off as well as a button to edit the schedule. The relay names will be editable through the Edit menu button and textboxes that will change the name when they lose focus. Users can also export and import settings files from other machines through the File menu. This will port all settings including schedules, currently forced states, and relay names. This form will look like the image below: </w:t>
+      </w:r>
+    </w:p>
+    <w:p>
+      <w:pPr>
+        <w:spacing w:after="0" w:line="240" w:lineRule="auto"/>
+        <w:jc w:val="center"/>
+        <w:rPr>
+          <w:sz w:val="24"/>
+          <w:szCs w:val="24"/>
+        </w:rPr>
+      </w:pPr>
+      <w:r>
+        <w:rPr>
+          <w:noProof/>
+          <w:sz w:val="24"/>
+          <w:szCs w:val="24"/>
+        </w:rPr>
+        <w:lastRenderedPageBreak/>
+        <w:drawing>
+          <wp:inline distT="0" distB="0" distL="0" distR="0" wp14:anchorId="75949053" wp14:editId="7F719F27">
+            <wp:extent cx="3228975" cy="2062514"/>
+            <wp:effectExtent l="0" t="0" r="0" b="0"/>
+            <wp:docPr id="1" name="Picture 1" descr="Graphical user interface, application&#10;&#10;Description automatically generated"/>
+            <wp:cNvGraphicFramePr>
+              <a:graphicFrameLocks xmlns:a="http://schemas.openxmlformats.org/drawingml/2006/main" noChangeAspect="1"/>
+            </wp:cNvGraphicFramePr>
+            <a:graphic xmlns:a="http://schemas.openxmlformats.org/drawingml/2006/main">
+              <a:graphicData uri="http://schemas.openxmlformats.org/drawingml/2006/picture">
+                <pic:pic xmlns:pic="http://schemas.openxmlformats.org/drawingml/2006/picture">
+                  <pic:nvPicPr>
+                    <pic:cNvPr id="1" name="Picture 1" descr="Graphical user interface, application&#10;&#10;Description automatically generated"/>
+                    <pic:cNvPicPr/>
+                  </pic:nvPicPr>
+                  <pic:blipFill>
+                    <a:blip r:embed="rId6">
+                      <a:extLst>
+                        <a:ext uri="{28A0092B-C50C-407E-A947-70E740481C1C}">
+                          <a14:useLocalDpi xmlns:a14="http://schemas.microsoft.com/office/drawing/2010/main" val="0"/>
+                        </a:ext>
+                      </a:extLst>
+                    </a:blip>
+                    <a:stretch>
+                      <a:fillRect/>
+                    </a:stretch>
+                  </pic:blipFill>
+                  <pic:spPr>
+                    <a:xfrm>
+                      <a:off x="0" y="0"/>
+                      <a:ext cx="3273992" cy="2091268"/>
+                    </a:xfrm>
+                    <a:prstGeom prst="rect">
+                      <a:avLst/>
+                    </a:prstGeom>
+                  </pic:spPr>
+                </pic:pic>
+              </a:graphicData>
+            </a:graphic>
+          </wp:inline>
+        </w:drawing>
+      </w:r>
+    </w:p>
+    <w:p>
+      <w:pPr>
+        <w:spacing w:after="0" w:line="240" w:lineRule="auto"/>
+        <w:rPr>
+          <w:sz w:val="24"/>
+          <w:szCs w:val="24"/>
+        </w:rPr>
+      </w:pPr>
+    </w:p>
+    <w:p>
+      <w:pPr>
+        <w:spacing w:after="0" w:line="240" w:lineRule="auto"/>
+        <w:rPr>
+          <w:sz w:val="24"/>
+          <w:szCs w:val="24"/>
+        </w:rPr>
+      </w:pPr>
+      <w:r>
+        <w:rPr>
+          <w:sz w:val="24"/>
+          <w:szCs w:val="24"/>
+        </w:rPr>
+        <w:t xml:space="preserve">The Device Address field populates automatically on software start if a </w:t>
+      </w:r>
+      <w:proofErr w:type="spellStart"/>
+      <w:r>
+        <w:rPr>
+          <w:sz w:val="24"/>
+          <w:szCs w:val="24"/>
+        </w:rPr>
+        <w:t>Tctec</w:t>
+      </w:r>
+      <w:proofErr w:type="spellEnd"/>
+      <w:r>
+        <w:rPr>
+          <w:sz w:val="24"/>
+          <w:szCs w:val="24"/>
+        </w:rPr>
+        <w:t xml:space="preserve"> USB Relay device is located. If a device is not </w:t>
+      </w:r>
+      <w:proofErr w:type="gramStart"/>
+      <w:r>
+        <w:rPr>
+          <w:sz w:val="24"/>
+          <w:szCs w:val="24"/>
+        </w:rPr>
+        <w:t>located</w:t>
+      </w:r>
+      <w:proofErr w:type="gramEnd"/>
+      <w:r>
+        <w:rPr>
+          <w:sz w:val="24"/>
+          <w:szCs w:val="24"/>
+        </w:rPr>
+        <w:t xml:space="preserve"> then the form will still load but a message will appear indicating that a device was not found. Once the device is connected, the “Refresh” button can be used to reconnect to the </w:t>
+      </w:r>
+      <w:proofErr w:type="gramStart"/>
+      <w:r>
+        <w:rPr>
+          <w:sz w:val="24"/>
+          <w:szCs w:val="24"/>
+        </w:rPr>
+        <w:t>device</w:t>
+      </w:r>
+      <w:proofErr w:type="gramEnd"/>
+      <w:r>
+        <w:rPr>
+          <w:sz w:val="24"/>
+          <w:szCs w:val="24"/>
+        </w:rPr>
+        <w:t xml:space="preserve"> and it will populate the Device Address field when connected.</w:t>
+      </w:r>
+    </w:p>
+    <w:p>
+      <w:pPr>
+        <w:spacing w:after="0" w:line="240" w:lineRule="auto"/>
+        <w:rPr>
+          <w:sz w:val="24"/>
+          <w:szCs w:val="24"/>
+        </w:rPr>
+      </w:pPr>
+    </w:p>
+    <w:p>
+      <w:pPr>
+        <w:spacing w:after="0" w:line="240" w:lineRule="auto"/>
+        <w:rPr>
+          <w:sz w:val="24"/>
+          <w:szCs w:val="24"/>
+        </w:rPr>
+      </w:pPr>
+      <w:r>
+        <w:rPr>
+          <w:sz w:val="24"/>
+          <w:szCs w:val="24"/>
+        </w:rPr>
+        <w:t xml:space="preserve">Each relay can be forced on or off or allowed to follow the schedule through the Force On/Off checkbox in-line with the respective relay. This is a </w:t>
+      </w:r>
+      <w:proofErr w:type="gramStart"/>
+      <w:r>
+        <w:rPr>
+          <w:sz w:val="24"/>
+          <w:szCs w:val="24"/>
+        </w:rPr>
+        <w:t>three state</w:t>
+      </w:r>
+      <w:proofErr w:type="gramEnd"/>
+      <w:r>
+        <w:rPr>
+          <w:sz w:val="24"/>
+          <w:szCs w:val="24"/>
+        </w:rPr>
+        <w:t xml:space="preserve"> checkbox so if checked then it will force the relay on, intermediate will force it off, and unchecked will have it follow the schedule. </w:t>
+      </w:r>
+      <w:r>
+        <w:rPr>
+          <w:sz w:val="24"/>
+          <w:szCs w:val="24"/>
+        </w:rPr>
+        <w:t xml:space="preserve">If a user attempts to force a relay on or off but it is unable to set it to the appropriate state, it will revert to using the schedule. The current state of the checkboxes is saved in the program settings under </w:t>
+      </w:r>
+      <w:proofErr w:type="spellStart"/>
+      <w:r>
+        <w:rPr>
+          <w:sz w:val="24"/>
+          <w:szCs w:val="24"/>
+        </w:rPr>
+        <w:t>RelayForcedStates</w:t>
+      </w:r>
+      <w:proofErr w:type="spellEnd"/>
+      <w:r>
+        <w:rPr>
+          <w:sz w:val="24"/>
+          <w:szCs w:val="24"/>
+        </w:rPr>
+        <w:t xml:space="preserve"> so if a user closes the software with a relay forced on, it will be forced on again once the software is launched again. When the relays are forced, they will ignore the schedules assigned until they are unchecked.</w:t>
+      </w:r>
+    </w:p>
+    <w:p>
+      <w:pPr>
+        <w:spacing w:after="0" w:line="240" w:lineRule="auto"/>
+        <w:rPr>
+          <w:sz w:val="24"/>
+          <w:szCs w:val="24"/>
+        </w:rPr>
+      </w:pPr>
+    </w:p>
+    <w:p>
+      <w:pPr>
+        <w:spacing w:after="0" w:line="240" w:lineRule="auto"/>
+        <w:rPr>
+          <w:sz w:val="24"/>
+          <w:szCs w:val="24"/>
+        </w:rPr>
+      </w:pPr>
+      <w:r>
+        <w:rPr>
+          <w:sz w:val="24"/>
+          <w:szCs w:val="24"/>
+        </w:rPr>
+        <w:t xml:space="preserve">The Status indicator for each relay is refreshed every 5 seconds and relies on the </w:t>
+      </w:r>
+      <w:proofErr w:type="spellStart"/>
+      <w:r>
+        <w:rPr>
+          <w:sz w:val="24"/>
+          <w:szCs w:val="24"/>
+        </w:rPr>
+        <w:t>TctecUSBDevice</w:t>
+      </w:r>
+      <w:proofErr w:type="spellEnd"/>
+      <w:r>
+        <w:rPr>
+          <w:sz w:val="24"/>
+          <w:szCs w:val="24"/>
+        </w:rPr>
+        <w:t xml:space="preserve"> class for maintaining the correct state. To limit the chances of a status being incorrect, particularly on startup, the software sends a command to turn each relay on or off based on the force relay states saved in settings. If it was forced on, then it will try to turn it on and vice versa for relays that are forced off or set to use the schedule. This allows the software to ensure it starts with the correct state being known. The </w:t>
+      </w:r>
+      <w:proofErr w:type="spellStart"/>
+      <w:r>
+        <w:rPr>
+          <w:sz w:val="24"/>
+          <w:szCs w:val="24"/>
+        </w:rPr>
+        <w:t>Tctec</w:t>
+      </w:r>
+      <w:proofErr w:type="spellEnd"/>
+      <w:r>
+        <w:rPr>
+          <w:sz w:val="24"/>
+          <w:szCs w:val="24"/>
+        </w:rPr>
+        <w:t xml:space="preserve"> devices do not provide the ability to query the current state so maintaining state in the device class was the best option.</w:t>
+      </w:r>
+    </w:p>
+    <w:p>
+      <w:pPr>
+        <w:spacing w:after="0" w:line="240" w:lineRule="auto"/>
+        <w:rPr>
+          <w:sz w:val="24"/>
+          <w:szCs w:val="24"/>
+        </w:rPr>
+      </w:pPr>
+    </w:p>
+    <w:p>
+      <w:pPr>
+        <w:spacing w:after="0" w:line="240" w:lineRule="auto"/>
+        <w:rPr>
+          <w:sz w:val="24"/>
+          <w:szCs w:val="24"/>
+        </w:rPr>
+      </w:pPr>
+      <w:r>
+        <w:rPr>
+          <w:sz w:val="24"/>
+          <w:szCs w:val="24"/>
+        </w:rPr>
+        <w:t xml:space="preserve">The schedule button for each relay will open the </w:t>
+      </w:r>
+      <w:proofErr w:type="spellStart"/>
+      <w:r>
+        <w:rPr>
+          <w:sz w:val="24"/>
+          <w:szCs w:val="24"/>
+        </w:rPr>
+        <w:t>RelaySetupForm</w:t>
+      </w:r>
+      <w:proofErr w:type="spellEnd"/>
+      <w:r>
+        <w:rPr>
+          <w:sz w:val="24"/>
+          <w:szCs w:val="24"/>
+        </w:rPr>
+        <w:t xml:space="preserve"> which displays the current relay name and schedule in editable fields. This form is pictured below:</w:t>
+      </w:r>
+    </w:p>
+    <w:p>
+      <w:pPr>
+        <w:spacing w:after="0" w:line="240" w:lineRule="auto"/>
+        <w:rPr>
+          <w:sz w:val="24"/>
+          <w:szCs w:val="24"/>
+        </w:rPr>
+      </w:pPr>
+    </w:p>
+    <w:p>
+      <w:pPr>
+        <w:spacing w:after="0" w:line="240" w:lineRule="auto"/>
+        <w:jc w:val="center"/>
+        <w:rPr>
+          <w:sz w:val="24"/>
+          <w:szCs w:val="24"/>
+        </w:rPr>
+      </w:pPr>
+      <w:r>
+        <w:rPr>
+          <w:noProof/>
+          <w:sz w:val="24"/>
+          <w:szCs w:val="24"/>
+        </w:rPr>
+        <w:lastRenderedPageBreak/>
+        <w:drawing>
+          <wp:inline distT="0" distB="0" distL="0" distR="0" wp14:anchorId="1870BEA6" wp14:editId="75CBD2C4">
+            <wp:extent cx="2657475" cy="2418357"/>
+            <wp:effectExtent l="0" t="0" r="0" b="1270"/>
+            <wp:docPr id="2" name="Picture 2" descr="Graphical user interface, table&#10;&#10;Description automatically generated with medium confidence"/>
+            <wp:cNvGraphicFramePr>
+              <a:graphicFrameLocks xmlns:a="http://schemas.openxmlformats.org/drawingml/2006/main" noChangeAspect="1"/>
+            </wp:cNvGraphicFramePr>
+            <a:graphic xmlns:a="http://schemas.openxmlformats.org/drawingml/2006/main">
+              <a:graphicData uri="http://schemas.openxmlformats.org/drawingml/2006/picture">
+                <pic:pic xmlns:pic="http://schemas.openxmlformats.org/drawingml/2006/picture">
+                  <pic:nvPicPr>
+                    <pic:cNvPr id="2" name="Picture 2" descr="Graphical user interface, table&#10;&#10;Description automatically generated with medium confidence"/>
+                    <pic:cNvPicPr/>
+                  </pic:nvPicPr>
+                  <pic:blipFill>
+                    <a:blip r:embed="rId7">
+                      <a:extLst>
+                        <a:ext uri="{28A0092B-C50C-407E-A947-70E740481C1C}">
+                          <a14:useLocalDpi xmlns:a14="http://schemas.microsoft.com/office/drawing/2010/main" val="0"/>
+                        </a:ext>
+                      </a:extLst>
+                    </a:blip>
+                    <a:stretch>
+                      <a:fillRect/>
+                    </a:stretch>
+                  </pic:blipFill>
+                  <pic:spPr>
+                    <a:xfrm>
+                      <a:off x="0" y="0"/>
+                      <a:ext cx="2685164" cy="2443555"/>
+                    </a:xfrm>
+                    <a:prstGeom prst="rect">
+                      <a:avLst/>
+                    </a:prstGeom>
+                  </pic:spPr>
+                </pic:pic>
+              </a:graphicData>
+            </a:graphic>
+          </wp:inline>
+        </w:drawing>
+      </w:r>
+    </w:p>
+    <w:p>
+      <w:pPr>
+        <w:spacing w:after="0" w:line="240" w:lineRule="auto"/>
+        <w:jc w:val="center"/>
+        <w:rPr>
+          <w:sz w:val="24"/>
+          <w:szCs w:val="24"/>
+        </w:rPr>
+      </w:pPr>
+    </w:p>
+    <w:p>
+      <w:pPr>
+        <w:spacing w:after="0" w:line="240" w:lineRule="auto"/>
+        <w:rPr>
+          <w:sz w:val="24"/>
+          <w:szCs w:val="24"/>
+        </w:rPr>
+      </w:pPr>
+      <w:r>
+        <w:rPr>
+          <w:sz w:val="24"/>
+          <w:szCs w:val="24"/>
+        </w:rPr>
+        <w:t xml:space="preserve">The relay name is populated based on which button is clicked and will indicate the relay that the schedule is assigned to. Each schedule is independent to the relay it was saved for. However, the “Apply to All Schedules” checkbox will save the current schedule over each other schedule when saved. This can be used to populate a base schedule for all of the relays if there is a standard </w:t>
+      </w:r>
+      <w:proofErr w:type="gramStart"/>
+      <w:r>
+        <w:rPr>
+          <w:sz w:val="24"/>
+          <w:szCs w:val="24"/>
+        </w:rPr>
+        <w:t>time</w:t>
+      </w:r>
+      <w:proofErr w:type="gramEnd"/>
+      <w:r>
+        <w:rPr>
+          <w:sz w:val="24"/>
+          <w:szCs w:val="24"/>
+        </w:rPr>
+        <w:t xml:space="preserve"> they will all be running.</w:t>
+      </w:r>
+    </w:p>
+    <w:p>
+      <w:pPr>
+        <w:spacing w:after="0" w:line="240" w:lineRule="auto"/>
+        <w:rPr>
+          <w:sz w:val="24"/>
+          <w:szCs w:val="24"/>
+        </w:rPr>
+      </w:pPr>
+    </w:p>
+    <w:p>
+      <w:pPr>
+        <w:spacing w:after="0" w:line="240" w:lineRule="auto"/>
+        <w:rPr>
+          <w:sz w:val="24"/>
+          <w:szCs w:val="24"/>
+        </w:rPr>
+      </w:pPr>
+      <w:r>
+        <w:rPr>
+          <w:sz w:val="24"/>
+          <w:szCs w:val="24"/>
+        </w:rPr>
+        <w:t xml:space="preserve">The Enable checkboxes, Start Time, and End Time fields are all populated from the </w:t>
+      </w:r>
+      <w:proofErr w:type="spellStart"/>
+      <w:r>
+        <w:rPr>
+          <w:sz w:val="24"/>
+          <w:szCs w:val="24"/>
+        </w:rPr>
+        <w:t>RelaySchedules</w:t>
+      </w:r>
+      <w:proofErr w:type="spellEnd"/>
+      <w:r>
+        <w:rPr>
+          <w:sz w:val="24"/>
+          <w:szCs w:val="24"/>
+        </w:rPr>
+        <w:t xml:space="preserve"> settings. This setting contains a list of schedules with each index representing an individual </w:t>
+      </w:r>
+      <w:r>
+        <w:rPr>
+          <w:sz w:val="24"/>
+          <w:szCs w:val="24"/>
+        </w:rPr>
+        <w:t xml:space="preserve">relay (Relay 1 will be index 0). Each </w:t>
+      </w:r>
+      <w:proofErr w:type="spellStart"/>
+      <w:r>
+        <w:rPr>
+          <w:sz w:val="24"/>
+          <w:szCs w:val="24"/>
+        </w:rPr>
+        <w:t>RelaySchedule</w:t>
+      </w:r>
+      <w:proofErr w:type="spellEnd"/>
+      <w:r>
+        <w:rPr>
+          <w:sz w:val="24"/>
+          <w:szCs w:val="24"/>
+        </w:rPr>
+        <w:t xml:space="preserve"> contains seven Schedules to indicate each day. The Schedules are stores within a list in each </w:t>
+      </w:r>
+      <w:proofErr w:type="spellStart"/>
+      <w:r>
+        <w:rPr>
+          <w:sz w:val="24"/>
+          <w:szCs w:val="24"/>
+        </w:rPr>
+        <w:t>RelaySchedule</w:t>
+      </w:r>
+      <w:proofErr w:type="spellEnd"/>
+      <w:r>
+        <w:rPr>
+          <w:sz w:val="24"/>
+          <w:szCs w:val="24"/>
+        </w:rPr>
+        <w:t xml:space="preserve"> class and the indices are based off the </w:t>
+      </w:r>
+      <w:proofErr w:type="spellStart"/>
+      <w:r>
+        <w:rPr>
+          <w:sz w:val="24"/>
+          <w:szCs w:val="24"/>
+        </w:rPr>
+        <w:t>DayOfWeek</w:t>
+      </w:r>
+      <w:proofErr w:type="spellEnd"/>
+      <w:r>
+        <w:rPr>
+          <w:sz w:val="24"/>
+          <w:szCs w:val="24"/>
+        </w:rPr>
+        <w:t xml:space="preserve"> </w:t>
+      </w:r>
+      <w:proofErr w:type="spellStart"/>
+      <w:r>
+        <w:rPr>
+          <w:sz w:val="24"/>
+          <w:szCs w:val="24"/>
+        </w:rPr>
+        <w:t>enum</w:t>
+      </w:r>
+      <w:proofErr w:type="spellEnd"/>
+      <w:r>
+        <w:rPr>
+          <w:sz w:val="24"/>
+          <w:szCs w:val="24"/>
+        </w:rPr>
+        <w:t xml:space="preserve"> so Sunday will be 0 and Saturday will be 6. </w:t>
+      </w:r>
+    </w:p>
+    <w:p>
+      <w:pPr>
+        <w:spacing w:after="0" w:line="240" w:lineRule="auto"/>
+        <w:rPr>
+          <w:sz w:val="24"/>
+          <w:szCs w:val="24"/>
+        </w:rPr>
+      </w:pPr>
+    </w:p>
+    <w:p>
+      <w:pPr>
+        <w:spacing w:after="0" w:line="240" w:lineRule="auto"/>
+        <w:rPr>
+          <w:sz w:val="24"/>
+          <w:szCs w:val="24"/>
+        </w:rPr>
+      </w:pPr>
+      <w:r>
+        <w:rPr>
+          <w:sz w:val="24"/>
+          <w:szCs w:val="24"/>
+        </w:rPr>
+        <w:t>Users can select which days will be enabled and the start and end time of each day. A schedule will not run for a day unless it is enabled. The start times must also be before the end time or an error will appear when the user attempts to save the schedule. Once the “Save” button is clicked, the form will validate each input to ensure it is correct and then save it to the appropriate relay(s). Once closed, the device will immediately begin following the new schedule unless forced on or off.</w:t>
+      </w:r>
+    </w:p>
+    <w:p>
+      <w:pPr>
+        <w:spacing w:after="0" w:line="240" w:lineRule="auto"/>
+        <w:rPr>
+          <w:sz w:val="24"/>
+          <w:szCs w:val="24"/>
+        </w:rPr>
+      </w:pPr>
+    </w:p>
+    <w:p>
+      <w:pPr>
+        <w:spacing w:after="0" w:line="240" w:lineRule="auto"/>
+        <w:rPr>
+          <w:sz w:val="24"/>
+          <w:szCs w:val="24"/>
+        </w:rPr>
+      </w:pPr>
+      <w:r>
+        <w:rPr>
+          <w:sz w:val="24"/>
+          <w:szCs w:val="24"/>
+        </w:rPr>
+        <w:t xml:space="preserve">The schedule is checked approximately every five seconds through the </w:t>
+      </w:r>
+      <w:proofErr w:type="spellStart"/>
+      <w:r>
+        <w:rPr>
+          <w:sz w:val="24"/>
+          <w:szCs w:val="24"/>
+        </w:rPr>
+        <w:t>relayScheduleTimer</w:t>
+      </w:r>
+      <w:proofErr w:type="spellEnd"/>
+      <w:r>
+        <w:rPr>
+          <w:sz w:val="24"/>
+          <w:szCs w:val="24"/>
+        </w:rPr>
+        <w:t xml:space="preserve">. The device iterates through each schedule and checks the current day of the week against the corresponding day in the Schedules list then checks the </w:t>
+      </w:r>
+      <w:proofErr w:type="spellStart"/>
+      <w:r>
+        <w:rPr>
+          <w:sz w:val="24"/>
+          <w:szCs w:val="24"/>
+        </w:rPr>
+        <w:t>TimeOfDay</w:t>
+      </w:r>
+      <w:proofErr w:type="spellEnd"/>
+      <w:r>
+        <w:rPr>
+          <w:sz w:val="24"/>
+          <w:szCs w:val="24"/>
+        </w:rPr>
+        <w:t xml:space="preserve"> for the current time, start time, and end time. If the current time falls within the current day’s start and end </w:t>
+      </w:r>
+      <w:proofErr w:type="gramStart"/>
+      <w:r>
+        <w:rPr>
+          <w:sz w:val="24"/>
+          <w:szCs w:val="24"/>
+        </w:rPr>
+        <w:t>times</w:t>
+      </w:r>
+      <w:proofErr w:type="gramEnd"/>
+      <w:r>
+        <w:rPr>
+          <w:sz w:val="24"/>
+          <w:szCs w:val="24"/>
+        </w:rPr>
+        <w:t xml:space="preserve"> then it will tell the device to turn on if it is not already on. If it falls out of the </w:t>
+      </w:r>
+      <w:proofErr w:type="gramStart"/>
+      <w:r>
+        <w:rPr>
+          <w:sz w:val="24"/>
+          <w:szCs w:val="24"/>
+        </w:rPr>
+        <w:t>schedule</w:t>
+      </w:r>
+      <w:proofErr w:type="gramEnd"/>
+      <w:r>
+        <w:rPr>
+          <w:sz w:val="24"/>
+          <w:szCs w:val="24"/>
+        </w:rPr>
+        <w:t xml:space="preserve"> then it will tell it to turn off if not already off. </w:t>
+      </w:r>
     </w:p>
     <w:p>
       <w:pPr>
@@ -613,15 +1278,1059 @@
           <w:szCs w:val="24"/>
         </w:rPr>
       </w:pPr>
-    </w:p>
-    <w:p>
-      <w:pPr>
-        <w:spacing w:after="0" w:line="240" w:lineRule="auto"/>
+      <w:r>
+        <w:rPr>
+          <w:sz w:val="24"/>
+          <w:szCs w:val="24"/>
+        </w:rPr>
+        <w:t>The test cases below should cover each requirement and any additional testing requirements to ensure the software meets at least the minimum viable product standard.</w:t>
+      </w:r>
+    </w:p>
+    <w:p>
+      <w:pPr>
+        <w:spacing w:after="0" w:line="240" w:lineRule="auto"/>
+        <w:rPr>
+          <w:sz w:val="24"/>
+          <w:szCs w:val="24"/>
+        </w:rPr>
+      </w:pPr>
+    </w:p>
+    <w:p>
+      <w:pPr>
+        <w:spacing w:after="0" w:line="240" w:lineRule="auto"/>
+        <w:rPr>
+          <w:sz w:val="24"/>
+          <w:szCs w:val="24"/>
+        </w:rPr>
+      </w:pPr>
+      <w:r>
         <w:rPr>
           <w:b/>
           <w:bCs/>
-        </w:rPr>
-      </w:pPr>
+          <w:sz w:val="24"/>
+          <w:szCs w:val="24"/>
+        </w:rPr>
+        <w:lastRenderedPageBreak/>
+        <w:t>Software Start</w:t>
+      </w:r>
+    </w:p>
+    <w:p>
+      <w:pPr>
+        <w:pStyle w:val="ListParagraph"/>
+        <w:numPr>
+          <w:ilvl w:val="0"/>
+          <w:numId w:val="4"/>
+        </w:numPr>
+        <w:spacing w:after="0" w:line="240" w:lineRule="auto"/>
+        <w:rPr>
+          <w:sz w:val="24"/>
+          <w:szCs w:val="24"/>
+        </w:rPr>
+      </w:pPr>
+      <w:r>
+        <w:rPr>
+          <w:sz w:val="24"/>
+          <w:szCs w:val="24"/>
+        </w:rPr>
+        <w:t>Start the software with a device connected</w:t>
+      </w:r>
+    </w:p>
+    <w:p>
+      <w:pPr>
+        <w:pStyle w:val="ListParagraph"/>
+        <w:numPr>
+          <w:ilvl w:val="1"/>
+          <w:numId w:val="4"/>
+        </w:numPr>
+        <w:spacing w:after="0" w:line="240" w:lineRule="auto"/>
+        <w:rPr>
+          <w:sz w:val="24"/>
+          <w:szCs w:val="24"/>
+        </w:rPr>
+      </w:pPr>
+      <w:r>
+        <w:rPr>
+          <w:sz w:val="24"/>
+          <w:szCs w:val="24"/>
+        </w:rPr>
+        <w:t>Ensure the software loads and the device address is automatically populated</w:t>
+      </w:r>
+    </w:p>
+    <w:p>
+      <w:pPr>
+        <w:pStyle w:val="ListParagraph"/>
+        <w:numPr>
+          <w:ilvl w:val="0"/>
+          <w:numId w:val="4"/>
+        </w:numPr>
+        <w:spacing w:after="0" w:line="240" w:lineRule="auto"/>
+        <w:rPr>
+          <w:sz w:val="24"/>
+          <w:szCs w:val="24"/>
+        </w:rPr>
+      </w:pPr>
+      <w:r>
+        <w:rPr>
+          <w:sz w:val="24"/>
+          <w:szCs w:val="24"/>
+        </w:rPr>
+        <w:t>Start the software with a device disconnected</w:t>
+      </w:r>
+    </w:p>
+    <w:p>
+      <w:pPr>
+        <w:pStyle w:val="ListParagraph"/>
+        <w:numPr>
+          <w:ilvl w:val="1"/>
+          <w:numId w:val="4"/>
+        </w:numPr>
+        <w:spacing w:after="0" w:line="240" w:lineRule="auto"/>
+        <w:rPr>
+          <w:sz w:val="24"/>
+          <w:szCs w:val="24"/>
+        </w:rPr>
+      </w:pPr>
+      <w:r>
+        <w:rPr>
+          <w:sz w:val="24"/>
+          <w:szCs w:val="24"/>
+        </w:rPr>
+        <w:t>Ensure a message appears indicating no device was found and that the device address field is not populated</w:t>
+      </w:r>
+    </w:p>
+    <w:p>
+      <w:pPr>
+        <w:pStyle w:val="ListParagraph"/>
+        <w:numPr>
+          <w:ilvl w:val="1"/>
+          <w:numId w:val="4"/>
+        </w:numPr>
+        <w:spacing w:after="0" w:line="240" w:lineRule="auto"/>
+        <w:rPr>
+          <w:sz w:val="24"/>
+          <w:szCs w:val="24"/>
+        </w:rPr>
+      </w:pPr>
+      <w:r>
+        <w:rPr>
+          <w:sz w:val="24"/>
+          <w:szCs w:val="24"/>
+        </w:rPr>
+        <w:t xml:space="preserve">Ensure that relays will not </w:t>
+      </w:r>
+      <w:r>
+        <w:rPr>
+          <w:sz w:val="24"/>
+          <w:szCs w:val="24"/>
+        </w:rPr>
+        <w:t>turn on</w:t>
+      </w:r>
+    </w:p>
+    <w:p>
+      <w:pPr>
+        <w:spacing w:after="0" w:line="240" w:lineRule="auto"/>
+        <w:rPr>
+          <w:sz w:val="24"/>
+          <w:szCs w:val="24"/>
+        </w:rPr>
+      </w:pPr>
+    </w:p>
+    <w:p>
+      <w:pPr>
+        <w:spacing w:after="0" w:line="240" w:lineRule="auto"/>
+        <w:rPr>
+          <w:sz w:val="24"/>
+          <w:szCs w:val="24"/>
+        </w:rPr>
+      </w:pPr>
+      <w:proofErr w:type="spellStart"/>
+      <w:r>
+        <w:rPr>
+          <w:b/>
+          <w:bCs/>
+          <w:sz w:val="24"/>
+          <w:szCs w:val="24"/>
+        </w:rPr>
+        <w:t>MainForm</w:t>
+      </w:r>
+      <w:proofErr w:type="spellEnd"/>
+    </w:p>
+    <w:p>
+      <w:pPr>
+        <w:pStyle w:val="ListParagraph"/>
+        <w:numPr>
+          <w:ilvl w:val="0"/>
+          <w:numId w:val="5"/>
+        </w:numPr>
+        <w:spacing w:after="0" w:line="240" w:lineRule="auto"/>
+        <w:rPr>
+          <w:sz w:val="24"/>
+          <w:szCs w:val="24"/>
+        </w:rPr>
+      </w:pPr>
+      <w:r>
+        <w:rPr>
+          <w:sz w:val="24"/>
+          <w:szCs w:val="24"/>
+        </w:rPr>
+        <w:t>Start the software without a device connected</w:t>
+      </w:r>
+    </w:p>
+    <w:p>
+      <w:pPr>
+        <w:pStyle w:val="ListParagraph"/>
+        <w:numPr>
+          <w:ilvl w:val="1"/>
+          <w:numId w:val="5"/>
+        </w:numPr>
+        <w:spacing w:after="0" w:line="240" w:lineRule="auto"/>
+        <w:rPr>
+          <w:sz w:val="24"/>
+          <w:szCs w:val="24"/>
+        </w:rPr>
+      </w:pPr>
+      <w:r>
+        <w:rPr>
+          <w:sz w:val="24"/>
+          <w:szCs w:val="24"/>
+        </w:rPr>
+        <w:t>Connect the device after the software is loaded</w:t>
+      </w:r>
+    </w:p>
+    <w:p>
+      <w:pPr>
+        <w:pStyle w:val="ListParagraph"/>
+        <w:numPr>
+          <w:ilvl w:val="1"/>
+          <w:numId w:val="5"/>
+        </w:numPr>
+        <w:spacing w:after="0" w:line="240" w:lineRule="auto"/>
+        <w:rPr>
+          <w:sz w:val="24"/>
+          <w:szCs w:val="24"/>
+        </w:rPr>
+      </w:pPr>
+      <w:r>
+        <w:rPr>
+          <w:sz w:val="24"/>
+          <w:szCs w:val="24"/>
+        </w:rPr>
+        <w:t>Click “Refresh”</w:t>
+      </w:r>
+    </w:p>
+    <w:p>
+      <w:pPr>
+        <w:pStyle w:val="ListParagraph"/>
+        <w:numPr>
+          <w:ilvl w:val="1"/>
+          <w:numId w:val="5"/>
+        </w:numPr>
+        <w:spacing w:after="0" w:line="240" w:lineRule="auto"/>
+        <w:rPr>
+          <w:sz w:val="24"/>
+          <w:szCs w:val="24"/>
+        </w:rPr>
+      </w:pPr>
+      <w:r>
+        <w:rPr>
+          <w:sz w:val="24"/>
+          <w:szCs w:val="24"/>
+        </w:rPr>
+        <w:t>Ensure the device connects and the device address populates with the correct address</w:t>
+      </w:r>
+    </w:p>
+    <w:p>
+      <w:pPr>
+        <w:pStyle w:val="ListParagraph"/>
+        <w:numPr>
+          <w:ilvl w:val="0"/>
+          <w:numId w:val="5"/>
+        </w:numPr>
+        <w:spacing w:after="0" w:line="240" w:lineRule="auto"/>
+        <w:rPr>
+          <w:sz w:val="24"/>
+          <w:szCs w:val="24"/>
+        </w:rPr>
+      </w:pPr>
+      <w:r>
+        <w:rPr>
+          <w:sz w:val="24"/>
+          <w:szCs w:val="24"/>
+        </w:rPr>
+        <w:t>Click Force On for each relay</w:t>
+      </w:r>
+    </w:p>
+    <w:p>
+      <w:pPr>
+        <w:pStyle w:val="ListParagraph"/>
+        <w:numPr>
+          <w:ilvl w:val="1"/>
+          <w:numId w:val="5"/>
+        </w:numPr>
+        <w:spacing w:after="0" w:line="240" w:lineRule="auto"/>
+        <w:rPr>
+          <w:sz w:val="24"/>
+          <w:szCs w:val="24"/>
+        </w:rPr>
+      </w:pPr>
+      <w:r>
+        <w:rPr>
+          <w:sz w:val="24"/>
+          <w:szCs w:val="24"/>
+        </w:rPr>
+        <w:t>Ensure each relay turns on</w:t>
+      </w:r>
+    </w:p>
+    <w:p>
+      <w:pPr>
+        <w:pStyle w:val="ListParagraph"/>
+        <w:numPr>
+          <w:ilvl w:val="0"/>
+          <w:numId w:val="5"/>
+        </w:numPr>
+        <w:spacing w:after="0" w:line="240" w:lineRule="auto"/>
+        <w:rPr>
+          <w:sz w:val="24"/>
+          <w:szCs w:val="24"/>
+        </w:rPr>
+      </w:pPr>
+      <w:r>
+        <w:rPr>
+          <w:sz w:val="24"/>
+          <w:szCs w:val="24"/>
+        </w:rPr>
+        <w:t>Click Force Off for each relay</w:t>
+      </w:r>
+    </w:p>
+    <w:p>
+      <w:pPr>
+        <w:pStyle w:val="ListParagraph"/>
+        <w:numPr>
+          <w:ilvl w:val="1"/>
+          <w:numId w:val="5"/>
+        </w:numPr>
+        <w:spacing w:after="0" w:line="240" w:lineRule="auto"/>
+        <w:rPr>
+          <w:sz w:val="24"/>
+          <w:szCs w:val="24"/>
+        </w:rPr>
+      </w:pPr>
+      <w:r>
+        <w:rPr>
+          <w:sz w:val="24"/>
+          <w:szCs w:val="24"/>
+        </w:rPr>
+        <w:t>Ensure each relay turns off</w:t>
+      </w:r>
+    </w:p>
+    <w:p>
+      <w:pPr>
+        <w:pStyle w:val="ListParagraph"/>
+        <w:numPr>
+          <w:ilvl w:val="0"/>
+          <w:numId w:val="5"/>
+        </w:numPr>
+        <w:spacing w:after="0" w:line="240" w:lineRule="auto"/>
+        <w:rPr>
+          <w:sz w:val="24"/>
+          <w:szCs w:val="24"/>
+        </w:rPr>
+      </w:pPr>
+      <w:r>
+        <w:rPr>
+          <w:sz w:val="24"/>
+          <w:szCs w:val="24"/>
+        </w:rPr>
+        <w:t>Click Force On/Off so it is unchecked for each relay</w:t>
+      </w:r>
+    </w:p>
+    <w:p>
+      <w:pPr>
+        <w:pStyle w:val="ListParagraph"/>
+        <w:numPr>
+          <w:ilvl w:val="1"/>
+          <w:numId w:val="5"/>
+        </w:numPr>
+        <w:spacing w:after="0" w:line="240" w:lineRule="auto"/>
+        <w:rPr>
+          <w:sz w:val="24"/>
+          <w:szCs w:val="24"/>
+        </w:rPr>
+      </w:pPr>
+      <w:r>
+        <w:rPr>
+          <w:sz w:val="24"/>
+          <w:szCs w:val="24"/>
+        </w:rPr>
+        <w:t>Ensure each relay begins to follow the correct schedule</w:t>
+      </w:r>
+    </w:p>
+    <w:p>
+      <w:pPr>
+        <w:pStyle w:val="ListParagraph"/>
+        <w:numPr>
+          <w:ilvl w:val="0"/>
+          <w:numId w:val="5"/>
+        </w:numPr>
+        <w:spacing w:after="0" w:line="240" w:lineRule="auto"/>
+        <w:rPr>
+          <w:sz w:val="24"/>
+          <w:szCs w:val="24"/>
+        </w:rPr>
+      </w:pPr>
+      <w:r>
+        <w:rPr>
+          <w:sz w:val="24"/>
+          <w:szCs w:val="24"/>
+        </w:rPr>
+        <w:t>Toggle each relay and ensure the Status indicator remains correct</w:t>
+      </w:r>
+    </w:p>
+    <w:p>
+      <w:pPr>
+        <w:pStyle w:val="ListParagraph"/>
+        <w:numPr>
+          <w:ilvl w:val="0"/>
+          <w:numId w:val="5"/>
+        </w:numPr>
+        <w:spacing w:after="0" w:line="240" w:lineRule="auto"/>
+        <w:rPr>
+          <w:sz w:val="24"/>
+          <w:szCs w:val="24"/>
+        </w:rPr>
+      </w:pPr>
+      <w:r>
+        <w:rPr>
+          <w:sz w:val="24"/>
+          <w:szCs w:val="24"/>
+        </w:rPr>
+        <w:t>Click the schedule button for each relay</w:t>
+      </w:r>
+    </w:p>
+    <w:p>
+      <w:pPr>
+        <w:pStyle w:val="ListParagraph"/>
+        <w:numPr>
+          <w:ilvl w:val="1"/>
+          <w:numId w:val="5"/>
+        </w:numPr>
+        <w:spacing w:after="0" w:line="240" w:lineRule="auto"/>
+        <w:rPr>
+          <w:sz w:val="24"/>
+          <w:szCs w:val="24"/>
+        </w:rPr>
+      </w:pPr>
+      <w:r>
+        <w:rPr>
+          <w:sz w:val="24"/>
+          <w:szCs w:val="24"/>
+        </w:rPr>
+        <w:t xml:space="preserve">Ensure the </w:t>
+      </w:r>
+      <w:proofErr w:type="spellStart"/>
+      <w:r>
+        <w:rPr>
+          <w:sz w:val="24"/>
+          <w:szCs w:val="24"/>
+        </w:rPr>
+        <w:t>RelaySetupForm</w:t>
+      </w:r>
+      <w:proofErr w:type="spellEnd"/>
+      <w:r>
+        <w:rPr>
+          <w:sz w:val="24"/>
+          <w:szCs w:val="24"/>
+        </w:rPr>
+        <w:t xml:space="preserve"> appears with the correct schedule name and correct schedule</w:t>
+      </w:r>
+    </w:p>
+    <w:p>
+      <w:pPr>
+        <w:pStyle w:val="ListParagraph"/>
+        <w:numPr>
+          <w:ilvl w:val="0"/>
+          <w:numId w:val="5"/>
+        </w:numPr>
+        <w:spacing w:after="0" w:line="240" w:lineRule="auto"/>
+        <w:rPr>
+          <w:sz w:val="24"/>
+          <w:szCs w:val="24"/>
+        </w:rPr>
+      </w:pPr>
+      <w:r>
+        <w:rPr>
+          <w:sz w:val="24"/>
+          <w:szCs w:val="24"/>
+        </w:rPr>
+        <w:t>Check each relay to be forced on</w:t>
+      </w:r>
+    </w:p>
+    <w:p>
+      <w:pPr>
+        <w:pStyle w:val="ListParagraph"/>
+        <w:numPr>
+          <w:ilvl w:val="1"/>
+          <w:numId w:val="5"/>
+        </w:numPr>
+        <w:spacing w:after="0" w:line="240" w:lineRule="auto"/>
+        <w:rPr>
+          <w:sz w:val="24"/>
+          <w:szCs w:val="24"/>
+        </w:rPr>
+      </w:pPr>
+      <w:r>
+        <w:rPr>
+          <w:sz w:val="24"/>
+          <w:szCs w:val="24"/>
+        </w:rPr>
+        <w:t>Reload the program, ensure the relays are still forced on</w:t>
+      </w:r>
+    </w:p>
+    <w:p>
+      <w:pPr>
+        <w:pStyle w:val="ListParagraph"/>
+        <w:numPr>
+          <w:ilvl w:val="1"/>
+          <w:numId w:val="5"/>
+        </w:numPr>
+        <w:spacing w:after="0" w:line="240" w:lineRule="auto"/>
+        <w:rPr>
+          <w:sz w:val="24"/>
+          <w:szCs w:val="24"/>
+        </w:rPr>
+      </w:pPr>
+      <w:r>
+        <w:rPr>
+          <w:sz w:val="24"/>
+          <w:szCs w:val="24"/>
+        </w:rPr>
+        <w:t>Repeat with each forced off</w:t>
+      </w:r>
+    </w:p>
+    <w:p>
+      <w:pPr>
+        <w:pStyle w:val="ListParagraph"/>
+        <w:numPr>
+          <w:ilvl w:val="1"/>
+          <w:numId w:val="5"/>
+        </w:numPr>
+        <w:spacing w:after="0" w:line="240" w:lineRule="auto"/>
+        <w:rPr>
+          <w:sz w:val="24"/>
+          <w:szCs w:val="24"/>
+        </w:rPr>
+      </w:pPr>
+      <w:r>
+        <w:rPr>
+          <w:sz w:val="24"/>
+          <w:szCs w:val="24"/>
+        </w:rPr>
+        <w:t>Repeat with each following the schedule</w:t>
+      </w:r>
+      <w:r>
+        <w:rPr>
+          <w:sz w:val="24"/>
+          <w:szCs w:val="24"/>
+        </w:rPr>
+        <w:t xml:space="preserve"> </w:t>
+      </w:r>
+    </w:p>
+    <w:p>
+      <w:pPr>
+        <w:pStyle w:val="ListParagraph"/>
+        <w:numPr>
+          <w:ilvl w:val="1"/>
+          <w:numId w:val="5"/>
+        </w:numPr>
+        <w:spacing w:after="0" w:line="240" w:lineRule="auto"/>
+        <w:rPr>
+          <w:sz w:val="24"/>
+          <w:szCs w:val="24"/>
+        </w:rPr>
+      </w:pPr>
+      <w:r>
+        <w:rPr>
+          <w:sz w:val="24"/>
+          <w:szCs w:val="24"/>
+        </w:rPr>
+        <w:t>Repeat with a mix</w:t>
+      </w:r>
+    </w:p>
+    <w:p>
+      <w:pPr>
+        <w:spacing w:after="0" w:line="240" w:lineRule="auto"/>
+        <w:rPr>
+          <w:sz w:val="24"/>
+          <w:szCs w:val="24"/>
+        </w:rPr>
+      </w:pPr>
+    </w:p>
+    <w:p>
+      <w:pPr>
+        <w:spacing w:after="0" w:line="240" w:lineRule="auto"/>
+        <w:rPr>
+          <w:sz w:val="24"/>
+          <w:szCs w:val="24"/>
+        </w:rPr>
+      </w:pPr>
+      <w:proofErr w:type="spellStart"/>
+      <w:r>
+        <w:rPr>
+          <w:b/>
+          <w:bCs/>
+          <w:sz w:val="24"/>
+          <w:szCs w:val="24"/>
+        </w:rPr>
+        <w:t>RelaySetupForm</w:t>
+      </w:r>
+      <w:proofErr w:type="spellEnd"/>
+    </w:p>
+    <w:p>
+      <w:pPr>
+        <w:pStyle w:val="ListParagraph"/>
+        <w:numPr>
+          <w:ilvl w:val="0"/>
+          <w:numId w:val="7"/>
+        </w:numPr>
+        <w:spacing w:after="0" w:line="240" w:lineRule="auto"/>
+        <w:rPr>
+          <w:sz w:val="24"/>
+          <w:szCs w:val="24"/>
+        </w:rPr>
+      </w:pPr>
+      <w:r>
+        <w:rPr>
+          <w:sz w:val="24"/>
+          <w:szCs w:val="24"/>
+        </w:rPr>
+        <w:t>Open the schedule for a relay</w:t>
+      </w:r>
+    </w:p>
+    <w:p>
+      <w:pPr>
+        <w:pStyle w:val="ListParagraph"/>
+        <w:numPr>
+          <w:ilvl w:val="1"/>
+          <w:numId w:val="7"/>
+        </w:numPr>
+        <w:spacing w:after="0" w:line="240" w:lineRule="auto"/>
+        <w:rPr>
+          <w:sz w:val="24"/>
+          <w:szCs w:val="24"/>
+        </w:rPr>
+      </w:pPr>
+      <w:r>
+        <w:rPr>
+          <w:sz w:val="24"/>
+          <w:szCs w:val="24"/>
+        </w:rPr>
+        <w:t>Ensure the Schedule form displays the correct relay name</w:t>
+      </w:r>
+    </w:p>
+    <w:p>
+      <w:pPr>
+        <w:pStyle w:val="ListParagraph"/>
+        <w:numPr>
+          <w:ilvl w:val="1"/>
+          <w:numId w:val="7"/>
+        </w:numPr>
+        <w:spacing w:after="0" w:line="240" w:lineRule="auto"/>
+        <w:rPr>
+          <w:sz w:val="24"/>
+          <w:szCs w:val="24"/>
+        </w:rPr>
+      </w:pPr>
+      <w:r>
+        <w:rPr>
+          <w:sz w:val="24"/>
+          <w:szCs w:val="24"/>
+        </w:rPr>
+        <w:t>Ensure the schedule displayed is correct if one was set</w:t>
+      </w:r>
+    </w:p>
+    <w:p>
+      <w:pPr>
+        <w:pStyle w:val="ListParagraph"/>
+        <w:numPr>
+          <w:ilvl w:val="0"/>
+          <w:numId w:val="7"/>
+        </w:numPr>
+        <w:spacing w:after="0" w:line="240" w:lineRule="auto"/>
+        <w:rPr>
+          <w:sz w:val="24"/>
+          <w:szCs w:val="24"/>
+        </w:rPr>
+      </w:pPr>
+      <w:r>
+        <w:rPr>
+          <w:sz w:val="24"/>
+          <w:szCs w:val="24"/>
+        </w:rPr>
+        <w:t>Enable each day and set a start and end time</w:t>
+      </w:r>
+    </w:p>
+    <w:p>
+      <w:pPr>
+        <w:pStyle w:val="ListParagraph"/>
+        <w:numPr>
+          <w:ilvl w:val="0"/>
+          <w:numId w:val="7"/>
+        </w:numPr>
+        <w:spacing w:after="0" w:line="240" w:lineRule="auto"/>
+        <w:rPr>
+          <w:sz w:val="24"/>
+          <w:szCs w:val="24"/>
+        </w:rPr>
+      </w:pPr>
+      <w:r>
+        <w:rPr>
+          <w:sz w:val="24"/>
+          <w:szCs w:val="24"/>
+        </w:rPr>
+        <w:t>Repeat with end time before the start time</w:t>
+      </w:r>
+    </w:p>
+    <w:p>
+      <w:pPr>
+        <w:pStyle w:val="ListParagraph"/>
+        <w:numPr>
+          <w:ilvl w:val="1"/>
+          <w:numId w:val="7"/>
+        </w:numPr>
+        <w:spacing w:after="0" w:line="240" w:lineRule="auto"/>
+        <w:rPr>
+          <w:sz w:val="24"/>
+          <w:szCs w:val="24"/>
+        </w:rPr>
+      </w:pPr>
+      <w:r>
+        <w:rPr>
+          <w:sz w:val="24"/>
+          <w:szCs w:val="24"/>
+        </w:rPr>
+        <w:t>Ensure the form does not save</w:t>
+      </w:r>
+    </w:p>
+    <w:p>
+      <w:pPr>
+        <w:pStyle w:val="ListParagraph"/>
+        <w:numPr>
+          <w:ilvl w:val="0"/>
+          <w:numId w:val="7"/>
+        </w:numPr>
+        <w:spacing w:after="0" w:line="240" w:lineRule="auto"/>
+        <w:rPr>
+          <w:sz w:val="24"/>
+          <w:szCs w:val="24"/>
+        </w:rPr>
+      </w:pPr>
+      <w:r>
+        <w:rPr>
+          <w:sz w:val="24"/>
+          <w:szCs w:val="24"/>
+        </w:rPr>
+        <w:t>Correct with start time before end time</w:t>
+      </w:r>
+    </w:p>
+    <w:p>
+      <w:pPr>
+        <w:pStyle w:val="ListParagraph"/>
+        <w:numPr>
+          <w:ilvl w:val="1"/>
+          <w:numId w:val="7"/>
+        </w:numPr>
+        <w:spacing w:after="0" w:line="240" w:lineRule="auto"/>
+        <w:rPr>
+          <w:sz w:val="24"/>
+          <w:szCs w:val="24"/>
+        </w:rPr>
+      </w:pPr>
+      <w:r>
+        <w:rPr>
+          <w:sz w:val="24"/>
+          <w:szCs w:val="24"/>
+        </w:rPr>
+        <w:t>Ensure the form saves</w:t>
+      </w:r>
+    </w:p>
+    <w:p>
+      <w:pPr>
+        <w:pStyle w:val="ListParagraph"/>
+        <w:numPr>
+          <w:ilvl w:val="0"/>
+          <w:numId w:val="7"/>
+        </w:numPr>
+        <w:spacing w:after="0" w:line="240" w:lineRule="auto"/>
+        <w:rPr>
+          <w:sz w:val="24"/>
+          <w:szCs w:val="24"/>
+        </w:rPr>
+      </w:pPr>
+      <w:r>
+        <w:rPr>
+          <w:sz w:val="24"/>
+          <w:szCs w:val="24"/>
+        </w:rPr>
+        <w:t>Reload the form and ensure the new schedule loads correctly</w:t>
+      </w:r>
+    </w:p>
+    <w:p>
+      <w:pPr>
+        <w:pStyle w:val="ListParagraph"/>
+        <w:numPr>
+          <w:ilvl w:val="0"/>
+          <w:numId w:val="7"/>
+        </w:numPr>
+        <w:spacing w:after="0" w:line="240" w:lineRule="auto"/>
+        <w:rPr>
+          <w:sz w:val="24"/>
+          <w:szCs w:val="24"/>
+        </w:rPr>
+      </w:pPr>
+      <w:r>
+        <w:rPr>
+          <w:sz w:val="24"/>
+          <w:szCs w:val="24"/>
+        </w:rPr>
+        <w:t>Close the form, ensure the schedule starts and stops at the correct times</w:t>
+      </w:r>
+    </w:p>
+    <w:p>
+      <w:pPr>
+        <w:pStyle w:val="ListParagraph"/>
+        <w:numPr>
+          <w:ilvl w:val="0"/>
+          <w:numId w:val="7"/>
+        </w:numPr>
+        <w:spacing w:after="0" w:line="240" w:lineRule="auto"/>
+        <w:rPr>
+          <w:sz w:val="24"/>
+          <w:szCs w:val="24"/>
+        </w:rPr>
+      </w:pPr>
+      <w:r>
+        <w:rPr>
+          <w:sz w:val="24"/>
+          <w:szCs w:val="24"/>
+        </w:rPr>
+        <w:t>Repeat for each relay</w:t>
+      </w:r>
+    </w:p>
+    <w:p>
+      <w:pPr>
+        <w:pStyle w:val="ListParagraph"/>
+        <w:numPr>
+          <w:ilvl w:val="0"/>
+          <w:numId w:val="7"/>
+        </w:numPr>
+        <w:spacing w:after="0" w:line="240" w:lineRule="auto"/>
+        <w:rPr>
+          <w:sz w:val="24"/>
+          <w:szCs w:val="24"/>
+        </w:rPr>
+      </w:pPr>
+      <w:r>
+        <w:rPr>
+          <w:sz w:val="24"/>
+          <w:szCs w:val="24"/>
+        </w:rPr>
+        <w:t>Repeat but check “Apply to All Schedules”</w:t>
+      </w:r>
+    </w:p>
+    <w:p>
+      <w:pPr>
+        <w:pStyle w:val="ListParagraph"/>
+        <w:numPr>
+          <w:ilvl w:val="1"/>
+          <w:numId w:val="7"/>
+        </w:numPr>
+        <w:spacing w:after="0" w:line="240" w:lineRule="auto"/>
+        <w:rPr>
+          <w:sz w:val="24"/>
+          <w:szCs w:val="24"/>
+        </w:rPr>
+      </w:pPr>
+      <w:r>
+        <w:rPr>
+          <w:sz w:val="24"/>
+          <w:szCs w:val="24"/>
+        </w:rPr>
+        <w:lastRenderedPageBreak/>
+        <w:t>Ensure each relay receives the new schedule</w:t>
+      </w:r>
+    </w:p>
+    <w:p>
+      <w:pPr>
+        <w:spacing w:after="0" w:line="240" w:lineRule="auto"/>
+        <w:rPr>
+          <w:sz w:val="24"/>
+          <w:szCs w:val="24"/>
+        </w:rPr>
+      </w:pPr>
+    </w:p>
+    <w:p>
+      <w:pPr>
+        <w:spacing w:after="0" w:line="240" w:lineRule="auto"/>
+        <w:rPr>
+          <w:b/>
+          <w:bCs/>
+          <w:sz w:val="24"/>
+          <w:szCs w:val="24"/>
+        </w:rPr>
+      </w:pPr>
+      <w:r>
+        <w:rPr>
+          <w:b/>
+          <w:bCs/>
+          <w:sz w:val="24"/>
+          <w:szCs w:val="24"/>
+        </w:rPr>
+        <w:t>Importing/Exporting</w:t>
+      </w:r>
+    </w:p>
+    <w:p>
+      <w:pPr>
+        <w:pStyle w:val="ListParagraph"/>
+        <w:numPr>
+          <w:ilvl w:val="0"/>
+          <w:numId w:val="6"/>
+        </w:numPr>
+        <w:spacing w:after="0" w:line="240" w:lineRule="auto"/>
+        <w:rPr>
+          <w:b/>
+          <w:bCs/>
+          <w:sz w:val="24"/>
+          <w:szCs w:val="24"/>
+        </w:rPr>
+      </w:pPr>
+      <w:r>
+        <w:rPr>
+          <w:sz w:val="24"/>
+          <w:szCs w:val="24"/>
+        </w:rPr>
+        <w:t>Export the current schedule</w:t>
+      </w:r>
+    </w:p>
+    <w:p>
+      <w:pPr>
+        <w:pStyle w:val="ListParagraph"/>
+        <w:numPr>
+          <w:ilvl w:val="0"/>
+          <w:numId w:val="6"/>
+        </w:numPr>
+        <w:spacing w:after="0" w:line="240" w:lineRule="auto"/>
+        <w:rPr>
+          <w:b/>
+          <w:bCs/>
+          <w:sz w:val="24"/>
+          <w:szCs w:val="24"/>
+        </w:rPr>
+      </w:pPr>
+      <w:r>
+        <w:rPr>
+          <w:sz w:val="24"/>
+          <w:szCs w:val="24"/>
+        </w:rPr>
+        <w:t>Change the current schedule and save</w:t>
+      </w:r>
+    </w:p>
+    <w:p>
+      <w:pPr>
+        <w:spacing w:after="0" w:line="240" w:lineRule="auto"/>
+        <w:rPr>
+          <w:b/>
+          <w:bCs/>
+          <w:sz w:val="24"/>
+          <w:szCs w:val="24"/>
+        </w:rPr>
+      </w:pPr>
+    </w:p>
+    <w:p>
+      <w:pPr>
+        <w:spacing w:after="0" w:line="240" w:lineRule="auto"/>
+        <w:rPr>
+          <w:b/>
+          <w:bCs/>
+          <w:sz w:val="24"/>
+          <w:szCs w:val="24"/>
+        </w:rPr>
+      </w:pPr>
+    </w:p>
+    <w:p>
+      <w:pPr>
+        <w:pStyle w:val="ListParagraph"/>
+        <w:numPr>
+          <w:ilvl w:val="0"/>
+          <w:numId w:val="6"/>
+        </w:numPr>
+        <w:spacing w:after="0" w:line="240" w:lineRule="auto"/>
+        <w:rPr>
+          <w:b/>
+          <w:bCs/>
+          <w:sz w:val="24"/>
+          <w:szCs w:val="24"/>
+        </w:rPr>
+      </w:pPr>
+      <w:r>
+        <w:rPr>
+          <w:sz w:val="24"/>
+          <w:szCs w:val="24"/>
+        </w:rPr>
+        <w:t>Import the previously exported schedule</w:t>
+      </w:r>
+    </w:p>
+    <w:p>
+      <w:pPr>
+        <w:pStyle w:val="ListParagraph"/>
+        <w:numPr>
+          <w:ilvl w:val="0"/>
+          <w:numId w:val="6"/>
+        </w:numPr>
+        <w:spacing w:after="0" w:line="240" w:lineRule="auto"/>
+        <w:rPr>
+          <w:b/>
+          <w:bCs/>
+          <w:sz w:val="24"/>
+          <w:szCs w:val="24"/>
+        </w:rPr>
+      </w:pPr>
+      <w:r>
+        <w:rPr>
+          <w:sz w:val="24"/>
+          <w:szCs w:val="24"/>
+        </w:rPr>
+        <w:t xml:space="preserve"> Ensure the settings were imported correctly</w:t>
+      </w:r>
+    </w:p>
+    <w:p>
+      <w:pPr>
+        <w:spacing w:after="0" w:line="240" w:lineRule="auto"/>
+        <w:rPr>
+          <w:sz w:val="24"/>
+          <w:szCs w:val="24"/>
+        </w:rPr>
+      </w:pPr>
+    </w:p>
+    <w:p>
+      <w:pPr>
+        <w:pStyle w:val="ListParagraph"/>
+        <w:numPr>
+          <w:ilvl w:val="0"/>
+          <w:numId w:val="1"/>
+        </w:numPr>
+        <w:spacing w:after="0" w:line="240" w:lineRule="auto"/>
+        <w:rPr>
+          <w:sz w:val="24"/>
+          <w:szCs w:val="24"/>
+        </w:rPr>
+      </w:pPr>
+      <w:r>
+        <w:rPr>
+          <w:sz w:val="24"/>
+          <w:szCs w:val="24"/>
+        </w:rPr>
+        <w:t>Last relay states are remembered when computer reboots</w:t>
+      </w:r>
     </w:p>
     <w:sectPr>
       <w:pgSz w:w="12240" w:h="15840"/>
@@ -636,6 +2345,232 @@
 <file path=word/numbering.xml><?xml version="1.0" encoding="utf-8"?>
 <w:numbering xmlns:wpc="http://schemas.microsoft.com/office/word/2010/wordprocessingCanvas" xmlns:cx="http://schemas.microsoft.com/office/drawing/2014/chartex" xmlns:cx1="http://schemas.microsoft.com/office/drawing/2015/9/8/chartex" xmlns:cx2="http://schemas.microsoft.com/office/drawing/2015/10/21/chartex" xmlns:cx3="http://schemas.microsoft.com/office/drawing/2016/5/9/chartex" xmlns:cx4="http://schemas.microsoft.com/office/drawing/2016/5/10/chartex" xmlns:cx5="http://schemas.microsoft.com/office/drawing/2016/5/11/chartex" xmlns:cx6="http://schemas.microsoft.com/office/drawing/2016/5/12/chartex" xmlns:cx7="http://schemas.microsoft.com/office/drawing/2016/5/13/chartex" xmlns:cx8="http://schemas.microsoft.com/office/drawing/2016/5/14/chartex" xmlns:mc="http://schemas.openxmlformats.org/markup-compatibility/2006" xmlns:aink="http://schemas.microsoft.com/office/drawing/2016/ink" xmlns:am3d="http://schemas.microsoft.com/office/drawing/2017/model3d" xmlns:o="urn:schemas-microsoft-com:office:office" xmlns:r="http://schemas.openxmlformats.org/officeDocument/2006/relationships" xmlns:m="http://schemas.openxmlformats.org/officeDocument/2006/math" xmlns:v="urn:schemas-microsoft-com:vml" xmlns:wp14="http://schemas.microsoft.com/office/word/2010/wordprocessingDrawing" xmlns:wp="http://schemas.openxmlformats.org/drawingml/2006/wordprocessingDrawing" xmlns:w10="urn:schemas-microsoft-com:office:word" xmlns:w="http://schemas.openxmlformats.org/wordprocessingml/2006/main" xmlns:w14="http://schemas.microsoft.com/office/word/2010/wordml" xmlns:w15="http://schemas.microsoft.com/office/word/2012/wordml" xmlns:w16cex="http://schemas.microsoft.com/office/word/2018/wordml/cex" xmlns:w16cid="http://schemas.microsoft.com/office/word/2016/wordml/cid" xmlns:w16="http://schemas.microsoft.com/office/word/2018/wordml" xmlns:w16sdtdh="http://schemas.microsoft.com/office/word/2020/wordml/sdtdatahash" xmlns:w16se="http://schemas.microsoft.com/office/word/2015/wordml/symex" xmlns:wpg="http://schemas.microsoft.com/office/word/2010/wordprocessingGroup" xmlns:wpi="http://schemas.microsoft.com/office/word/2010/wordprocessingInk" xmlns:wne="http://schemas.microsoft.com/office/word/2006/wordml" xmlns:wps="http://schemas.microsoft.com/office/word/2010/wordprocessingShape" mc:Ignorable="w14 w15 w16se w16cid w16 w16cex w16sdtdh wp14">
   <w:abstractNum w:abstractNumId="0" w15:restartNumberingAfterBreak="0">
+    <w:nsid w:val="0D6462B1"/>
+    <w:multiLevelType w:val="hybridMultilevel"/>
+    <w:tmpl w:val="D794DC44"/>
+    <w:lvl w:ilvl="0" w:tplc="04090001">
+      <w:start w:val="1"/>
+      <w:numFmt w:val="bullet"/>
+      <w:lvlText w:val=""/>
+      <w:lvlJc w:val="left"/>
+      <w:pPr>
+        <w:ind w:left="720" w:hanging="360"/>
+      </w:pPr>
+      <w:rPr>
+        <w:rFonts w:ascii="Symbol" w:hAnsi="Symbol" w:hint="default"/>
+      </w:rPr>
+    </w:lvl>
+    <w:lvl w:ilvl="1" w:tplc="04090003" w:tentative="1">
+      <w:start w:val="1"/>
+      <w:numFmt w:val="bullet"/>
+      <w:lvlText w:val="o"/>
+      <w:lvlJc w:val="left"/>
+      <w:pPr>
+        <w:ind w:left="1440" w:hanging="360"/>
+      </w:pPr>
+      <w:rPr>
+        <w:rFonts w:ascii="Courier New" w:hAnsi="Courier New" w:cs="Courier New" w:hint="default"/>
+      </w:rPr>
+    </w:lvl>
+    <w:lvl w:ilvl="2" w:tplc="04090005" w:tentative="1">
+      <w:start w:val="1"/>
+      <w:numFmt w:val="bullet"/>
+      <w:lvlText w:val=""/>
+      <w:lvlJc w:val="left"/>
+      <w:pPr>
+        <w:ind w:left="2160" w:hanging="360"/>
+      </w:pPr>
+      <w:rPr>
+        <w:rFonts w:ascii="Wingdings" w:hAnsi="Wingdings" w:hint="default"/>
+      </w:rPr>
+    </w:lvl>
+    <w:lvl w:ilvl="3" w:tplc="04090001" w:tentative="1">
+      <w:start w:val="1"/>
+      <w:numFmt w:val="bullet"/>
+      <w:lvlText w:val=""/>
+      <w:lvlJc w:val="left"/>
+      <w:pPr>
+        <w:ind w:left="2880" w:hanging="360"/>
+      </w:pPr>
+      <w:rPr>
+        <w:rFonts w:ascii="Symbol" w:hAnsi="Symbol" w:hint="default"/>
+      </w:rPr>
+    </w:lvl>
+    <w:lvl w:ilvl="4" w:tplc="04090003" w:tentative="1">
+      <w:start w:val="1"/>
+      <w:numFmt w:val="bullet"/>
+      <w:lvlText w:val="o"/>
+      <w:lvlJc w:val="left"/>
+      <w:pPr>
+        <w:ind w:left="3600" w:hanging="360"/>
+      </w:pPr>
+      <w:rPr>
+        <w:rFonts w:ascii="Courier New" w:hAnsi="Courier New" w:cs="Courier New" w:hint="default"/>
+      </w:rPr>
+    </w:lvl>
+    <w:lvl w:ilvl="5" w:tplc="04090005" w:tentative="1">
+      <w:start w:val="1"/>
+      <w:numFmt w:val="bullet"/>
+      <w:lvlText w:val=""/>
+      <w:lvlJc w:val="left"/>
+      <w:pPr>
+        <w:ind w:left="4320" w:hanging="360"/>
+      </w:pPr>
+      <w:rPr>
+        <w:rFonts w:ascii="Wingdings" w:hAnsi="Wingdings" w:hint="default"/>
+      </w:rPr>
+    </w:lvl>
+    <w:lvl w:ilvl="6" w:tplc="04090001" w:tentative="1">
+      <w:start w:val="1"/>
+      <w:numFmt w:val="bullet"/>
+      <w:lvlText w:val=""/>
+      <w:lvlJc w:val="left"/>
+      <w:pPr>
+        <w:ind w:left="5040" w:hanging="360"/>
+      </w:pPr>
+      <w:rPr>
+        <w:rFonts w:ascii="Symbol" w:hAnsi="Symbol" w:hint="default"/>
+      </w:rPr>
+    </w:lvl>
+    <w:lvl w:ilvl="7" w:tplc="04090003" w:tentative="1">
+      <w:start w:val="1"/>
+      <w:numFmt w:val="bullet"/>
+      <w:lvlText w:val="o"/>
+      <w:lvlJc w:val="left"/>
+      <w:pPr>
+        <w:ind w:left="5760" w:hanging="360"/>
+      </w:pPr>
+      <w:rPr>
+        <w:rFonts w:ascii="Courier New" w:hAnsi="Courier New" w:cs="Courier New" w:hint="default"/>
+      </w:rPr>
+    </w:lvl>
+    <w:lvl w:ilvl="8" w:tplc="04090005" w:tentative="1">
+      <w:start w:val="1"/>
+      <w:numFmt w:val="bullet"/>
+      <w:lvlText w:val=""/>
+      <w:lvlJc w:val="left"/>
+      <w:pPr>
+        <w:ind w:left="6480" w:hanging="360"/>
+      </w:pPr>
+      <w:rPr>
+        <w:rFonts w:ascii="Wingdings" w:hAnsi="Wingdings" w:hint="default"/>
+      </w:rPr>
+    </w:lvl>
+  </w:abstractNum>
+  <w:abstractNum w:abstractNumId="1" w15:restartNumberingAfterBreak="0">
+    <w:nsid w:val="36BF00C1"/>
+    <w:multiLevelType w:val="hybridMultilevel"/>
+    <w:tmpl w:val="25C8B9A6"/>
+    <w:lvl w:ilvl="0" w:tplc="04090001">
+      <w:start w:val="1"/>
+      <w:numFmt w:val="bullet"/>
+      <w:lvlText w:val=""/>
+      <w:lvlJc w:val="left"/>
+      <w:pPr>
+        <w:ind w:left="720" w:hanging="360"/>
+      </w:pPr>
+      <w:rPr>
+        <w:rFonts w:ascii="Symbol" w:hAnsi="Symbol" w:hint="default"/>
+      </w:rPr>
+    </w:lvl>
+    <w:lvl w:ilvl="1" w:tplc="04090003">
+      <w:start w:val="1"/>
+      <w:numFmt w:val="bullet"/>
+      <w:lvlText w:val="o"/>
+      <w:lvlJc w:val="left"/>
+      <w:pPr>
+        <w:ind w:left="1440" w:hanging="360"/>
+      </w:pPr>
+      <w:rPr>
+        <w:rFonts w:ascii="Courier New" w:hAnsi="Courier New" w:cs="Courier New" w:hint="default"/>
+      </w:rPr>
+    </w:lvl>
+    <w:lvl w:ilvl="2" w:tplc="04090005" w:tentative="1">
+      <w:start w:val="1"/>
+      <w:numFmt w:val="bullet"/>
+      <w:lvlText w:val=""/>
+      <w:lvlJc w:val="left"/>
+      <w:pPr>
+        <w:ind w:left="2160" w:hanging="360"/>
+      </w:pPr>
+      <w:rPr>
+        <w:rFonts w:ascii="Wingdings" w:hAnsi="Wingdings" w:hint="default"/>
+      </w:rPr>
+    </w:lvl>
+    <w:lvl w:ilvl="3" w:tplc="04090001" w:tentative="1">
+      <w:start w:val="1"/>
+      <w:numFmt w:val="bullet"/>
+      <w:lvlText w:val=""/>
+      <w:lvlJc w:val="left"/>
+      <w:pPr>
+        <w:ind w:left="2880" w:hanging="360"/>
+      </w:pPr>
+      <w:rPr>
+        <w:rFonts w:ascii="Symbol" w:hAnsi="Symbol" w:hint="default"/>
+      </w:rPr>
+    </w:lvl>
+    <w:lvl w:ilvl="4" w:tplc="04090003" w:tentative="1">
+      <w:start w:val="1"/>
+      <w:numFmt w:val="bullet"/>
+      <w:lvlText w:val="o"/>
+      <w:lvlJc w:val="left"/>
+      <w:pPr>
+        <w:ind w:left="3600" w:hanging="360"/>
+      </w:pPr>
+      <w:rPr>
+        <w:rFonts w:ascii="Courier New" w:hAnsi="Courier New" w:cs="Courier New" w:hint="default"/>
+      </w:rPr>
+    </w:lvl>
+    <w:lvl w:ilvl="5" w:tplc="04090005" w:tentative="1">
+      <w:start w:val="1"/>
+      <w:numFmt w:val="bullet"/>
+      <w:lvlText w:val=""/>
+      <w:lvlJc w:val="left"/>
+      <w:pPr>
+        <w:ind w:left="4320" w:hanging="360"/>
+      </w:pPr>
+      <w:rPr>
+        <w:rFonts w:ascii="Wingdings" w:hAnsi="Wingdings" w:hint="default"/>
+      </w:rPr>
+    </w:lvl>
+    <w:lvl w:ilvl="6" w:tplc="04090001" w:tentative="1">
+      <w:start w:val="1"/>
+      <w:numFmt w:val="bullet"/>
+      <w:lvlText w:val=""/>
+      <w:lvlJc w:val="left"/>
+      <w:pPr>
+        <w:ind w:left="5040" w:hanging="360"/>
+      </w:pPr>
+      <w:rPr>
+        <w:rFonts w:ascii="Symbol" w:hAnsi="Symbol" w:hint="default"/>
+      </w:rPr>
+    </w:lvl>
+    <w:lvl w:ilvl="7" w:tplc="04090003" w:tentative="1">
+      <w:start w:val="1"/>
+      <w:numFmt w:val="bullet"/>
+      <w:lvlText w:val="o"/>
+      <w:lvlJc w:val="left"/>
+      <w:pPr>
+        <w:ind w:left="5760" w:hanging="360"/>
+      </w:pPr>
+      <w:rPr>
+        <w:rFonts w:ascii="Courier New" w:hAnsi="Courier New" w:cs="Courier New" w:hint="default"/>
+      </w:rPr>
+    </w:lvl>
+    <w:lvl w:ilvl="8" w:tplc="04090005" w:tentative="1">
+      <w:start w:val="1"/>
+      <w:numFmt w:val="bullet"/>
+      <w:lvlText w:val=""/>
+      <w:lvlJc w:val="left"/>
+      <w:pPr>
+        <w:ind w:left="6480" w:hanging="360"/>
+      </w:pPr>
+      <w:rPr>
+        <w:rFonts w:ascii="Wingdings" w:hAnsi="Wingdings" w:hint="default"/>
+      </w:rPr>
+    </w:lvl>
+  </w:abstractNum>
+  <w:abstractNum w:abstractNumId="2" w15:restartNumberingAfterBreak="0">
     <w:nsid w:val="47704F3C"/>
     <w:multiLevelType w:val="hybridMultilevel"/>
     <w:tmpl w:val="DA9E663A"/>
@@ -748,7 +2683,120 @@
       </w:rPr>
     </w:lvl>
   </w:abstractNum>
-  <w:abstractNum w:abstractNumId="1" w15:restartNumberingAfterBreak="0">
+  <w:abstractNum w:abstractNumId="3" w15:restartNumberingAfterBreak="0">
+    <w:nsid w:val="4BF36A89"/>
+    <w:multiLevelType w:val="hybridMultilevel"/>
+    <w:tmpl w:val="B5CCF9F2"/>
+    <w:lvl w:ilvl="0" w:tplc="04090001">
+      <w:start w:val="1"/>
+      <w:numFmt w:val="bullet"/>
+      <w:lvlText w:val=""/>
+      <w:lvlJc w:val="left"/>
+      <w:pPr>
+        <w:ind w:left="720" w:hanging="360"/>
+      </w:pPr>
+      <w:rPr>
+        <w:rFonts w:ascii="Symbol" w:hAnsi="Symbol" w:hint="default"/>
+      </w:rPr>
+    </w:lvl>
+    <w:lvl w:ilvl="1" w:tplc="04090003">
+      <w:start w:val="1"/>
+      <w:numFmt w:val="bullet"/>
+      <w:lvlText w:val="o"/>
+      <w:lvlJc w:val="left"/>
+      <w:pPr>
+        <w:ind w:left="1440" w:hanging="360"/>
+      </w:pPr>
+      <w:rPr>
+        <w:rFonts w:ascii="Courier New" w:hAnsi="Courier New" w:cs="Courier New" w:hint="default"/>
+      </w:rPr>
+    </w:lvl>
+    <w:lvl w:ilvl="2" w:tplc="04090005" w:tentative="1">
+      <w:start w:val="1"/>
+      <w:numFmt w:val="bullet"/>
+      <w:lvlText w:val=""/>
+      <w:lvlJc w:val="left"/>
+      <w:pPr>
+        <w:ind w:left="2160" w:hanging="360"/>
+      </w:pPr>
+      <w:rPr>
+        <w:rFonts w:ascii="Wingdings" w:hAnsi="Wingdings" w:hint="default"/>
+      </w:rPr>
+    </w:lvl>
+    <w:lvl w:ilvl="3" w:tplc="04090001" w:tentative="1">
+      <w:start w:val="1"/>
+      <w:numFmt w:val="bullet"/>
+      <w:lvlText w:val=""/>
+      <w:lvlJc w:val="left"/>
+      <w:pPr>
+        <w:ind w:left="2880" w:hanging="360"/>
+      </w:pPr>
+      <w:rPr>
+        <w:rFonts w:ascii="Symbol" w:hAnsi="Symbol" w:hint="default"/>
+      </w:rPr>
+    </w:lvl>
+    <w:lvl w:ilvl="4" w:tplc="04090003" w:tentative="1">
+      <w:start w:val="1"/>
+      <w:numFmt w:val="bullet"/>
+      <w:lvlText w:val="o"/>
+      <w:lvlJc w:val="left"/>
+      <w:pPr>
+        <w:ind w:left="3600" w:hanging="360"/>
+      </w:pPr>
+      <w:rPr>
+        <w:rFonts w:ascii="Courier New" w:hAnsi="Courier New" w:cs="Courier New" w:hint="default"/>
+      </w:rPr>
+    </w:lvl>
+    <w:lvl w:ilvl="5" w:tplc="04090005" w:tentative="1">
+      <w:start w:val="1"/>
+      <w:numFmt w:val="bullet"/>
+      <w:lvlText w:val=""/>
+      <w:lvlJc w:val="left"/>
+      <w:pPr>
+        <w:ind w:left="4320" w:hanging="360"/>
+      </w:pPr>
+      <w:rPr>
+        <w:rFonts w:ascii="Wingdings" w:hAnsi="Wingdings" w:hint="default"/>
+      </w:rPr>
+    </w:lvl>
+    <w:lvl w:ilvl="6" w:tplc="04090001" w:tentative="1">
+      <w:start w:val="1"/>
+      <w:numFmt w:val="bullet"/>
+      <w:lvlText w:val=""/>
+      <w:lvlJc w:val="left"/>
+      <w:pPr>
+        <w:ind w:left="5040" w:hanging="360"/>
+      </w:pPr>
+      <w:rPr>
+        <w:rFonts w:ascii="Symbol" w:hAnsi="Symbol" w:hint="default"/>
+      </w:rPr>
+    </w:lvl>
+    <w:lvl w:ilvl="7" w:tplc="04090003" w:tentative="1">
+      <w:start w:val="1"/>
+      <w:numFmt w:val="bullet"/>
+      <w:lvlText w:val="o"/>
+      <w:lvlJc w:val="left"/>
+      <w:pPr>
+        <w:ind w:left="5760" w:hanging="360"/>
+      </w:pPr>
+      <w:rPr>
+        <w:rFonts w:ascii="Courier New" w:hAnsi="Courier New" w:cs="Courier New" w:hint="default"/>
+      </w:rPr>
+    </w:lvl>
+    <w:lvl w:ilvl="8" w:tplc="04090005" w:tentative="1">
+      <w:start w:val="1"/>
+      <w:numFmt w:val="bullet"/>
+      <w:lvlText w:val=""/>
+      <w:lvlJc w:val="left"/>
+      <w:pPr>
+        <w:ind w:left="6480" w:hanging="360"/>
+      </w:pPr>
+      <w:rPr>
+        <w:rFonts w:ascii="Wingdings" w:hAnsi="Wingdings" w:hint="default"/>
+      </w:rPr>
+    </w:lvl>
+  </w:abstractNum>
+  <w:abstractNum w:abstractNumId="4" w15:restartNumberingAfterBreak="0">
     <w:nsid w:val="5AEE1B56"/>
     <w:multiLevelType w:val="hybridMultilevel"/>
     <w:tmpl w:val="B330C17E"/>
@@ -861,10 +2909,10 @@
       </w:rPr>
     </w:lvl>
   </w:abstractNum>
-  <w:abstractNum w:abstractNumId="2" w15:restartNumberingAfterBreak="0">
+  <w:abstractNum w:abstractNumId="5" w15:restartNumberingAfterBreak="0">
     <w:nsid w:val="6109628F"/>
     <w:multiLevelType w:val="hybridMultilevel"/>
-    <w:tmpl w:val="C5A4C992"/>
+    <w:tmpl w:val="BED45EBE"/>
     <w:lvl w:ilvl="0" w:tplc="04090001">
       <w:start w:val="1"/>
       <w:numFmt w:val="bullet"/>
@@ -877,7 +2925,7 @@
         <w:rFonts w:ascii="Symbol" w:hAnsi="Symbol" w:hint="default"/>
       </w:rPr>
     </w:lvl>
-    <w:lvl w:ilvl="1" w:tplc="04090003" w:tentative="1">
+    <w:lvl w:ilvl="1" w:tplc="04090003">
       <w:start w:val="1"/>
       <w:numFmt w:val="bullet"/>
       <w:lvlText w:val="o"/>
@@ -974,7 +3022,7 @@
       </w:rPr>
     </w:lvl>
   </w:abstractNum>
-  <w:abstractNum w:abstractNumId="3" w15:restartNumberingAfterBreak="0">
+  <w:abstractNum w:abstractNumId="6" w15:restartNumberingAfterBreak="0">
     <w:nsid w:val="790925C8"/>
     <w:multiLevelType w:val="hybridMultilevel"/>
     <w:tmpl w:val="61B2700A"/>
@@ -1088,16 +3136,25 @@
     </w:lvl>
   </w:abstractNum>
   <w:num w:numId="1">
+    <w:abstractNumId w:val="2"/>
+  </w:num>
+  <w:num w:numId="2">
+    <w:abstractNumId w:val="6"/>
+  </w:num>
+  <w:num w:numId="3">
+    <w:abstractNumId w:val="4"/>
+  </w:num>
+  <w:num w:numId="4">
+    <w:abstractNumId w:val="5"/>
+  </w:num>
+  <w:num w:numId="5">
+    <w:abstractNumId w:val="3"/>
+  </w:num>
+  <w:num w:numId="6">
     <w:abstractNumId w:val="0"/>
   </w:num>
-  <w:num w:numId="2">
-    <w:abstractNumId w:val="3"/>
-  </w:num>
-  <w:num w:numId="3">
+  <w:num w:numId="7">
     <w:abstractNumId w:val="1"/>
-  </w:num>
-  <w:num w:numId="4">
-    <w:abstractNumId w:val="2"/>
   </w:num>
 </w:numbering>
 </file>

</xml_diff>